<commit_message>
Meu deus do ceu nunca mais apague meus amigos
</commit_message>
<xml_diff>
--- a/minha_avaliacao.docx
+++ b/minha_avaliacao.docx
@@ -11,13 +11,16 @@
       <w:r>
         <w:t xml:space="preserve">Minha segunda </w:t>
       </w:r>
-      <w:proofErr w:type="spellStart"/>
       <w:r>
-        <w:t>alteraçao</w:t>
+        <w:t>alteração</w:t>
+      </w:r>
+    </w:p>
+    <w:p>
+      <w:r>
+        <w:t>Minha terceira alteração</w:t>
       </w:r>
       <w:bookmarkStart w:id="0" w:name="_GoBack"/>
       <w:bookmarkEnd w:id="0"/>
-      <w:proofErr w:type="spellEnd"/>
     </w:p>
     <w:sectPr>
       <w:pgSz w:w="11906" w:h="16838"/>

</xml_diff>